<commit_message>
dei o meu máximo :)
</commit_message>
<xml_diff>
--- a/A2.docx
+++ b/A2.docx
@@ -628,7 +628,7 @@
               <w:rPr>
                 <w:rFonts w:ascii="Times New Roman" w:hAnsi="Times New Roman" w:cs="Times New Roman"/>
               </w:rPr>
-              <w:t>DannyS</w:t>
+              <w:t>Miguito</w:t>
             </w:r>
           </w:p>
         </w:tc>
@@ -729,6 +729,12 @@
                 <w:rFonts w:ascii="Times New Roman" w:hAnsi="Times New Roman" w:cs="Times New Roman"/>
               </w:rPr>
             </w:pPr>
+            <w:r>
+              <w:rPr>
+                <w:rFonts w:ascii="Times New Roman" w:hAnsi="Times New Roman" w:cs="Times New Roman"/>
+              </w:rPr>
+              <w:t>API externa usada para registo e login.</w:t>
+            </w:r>
           </w:p>
         </w:tc>
         <w:tc>
@@ -742,6 +748,12 @@
                 <w:rFonts w:ascii="Times New Roman" w:hAnsi="Times New Roman" w:cs="Times New Roman"/>
               </w:rPr>
             </w:pPr>
+            <w:r>
+              <w:rPr>
+                <w:rFonts w:ascii="Times New Roman" w:hAnsi="Times New Roman" w:cs="Times New Roman"/>
+              </w:rPr>
+              <w:t>Google</w:t>
+            </w:r>
           </w:p>
         </w:tc>
       </w:tr>
@@ -797,10 +809,10 @@
         <w:tblLook w:val="04A0"/>
       </w:tblPr>
       <w:tblGrid>
-        <w:gridCol w:w="1523"/>
-        <w:gridCol w:w="1073"/>
-        <w:gridCol w:w="1310"/>
-        <w:gridCol w:w="5286"/>
+        <w:gridCol w:w="1521"/>
+        <w:gridCol w:w="1169"/>
+        <w:gridCol w:w="1308"/>
+        <w:gridCol w:w="5194"/>
       </w:tblGrid>
       <w:tr>
         <w:tc>
@@ -1026,7 +1038,7 @@
               <w:rPr>
                 <w:rFonts w:ascii="Times New Roman" w:hAnsi="Times New Roman" w:cs="Times New Roman"/>
               </w:rPr>
-              <w:t>Alta</w:t>
+              <w:t>Média</w:t>
             </w:r>
           </w:p>
         </w:tc>
@@ -1045,19 +1057,102 @@
               <w:rPr>
                 <w:rFonts w:ascii="Times New Roman" w:hAnsi="Times New Roman" w:cs="Times New Roman"/>
               </w:rPr>
-              <w:t>Como utilzador, quero poder filtrar a pesquisa para apenas visualizar eventos de uma certa categoria ou numa zona específica.</w:t>
+              <w:t xml:space="preserve">Como </w:t>
+            </w:r>
+            <w:r>
+              <w:rPr>
+                <w:rFonts w:ascii="Times New Roman" w:hAnsi="Times New Roman" w:cs="Times New Roman"/>
+              </w:rPr>
+              <w:t>utilzador, quero poder filtrar os resultados da</w:t>
+            </w:r>
+            <w:r>
+              <w:rPr>
+                <w:rFonts w:ascii="Times New Roman" w:hAnsi="Times New Roman" w:cs="Times New Roman"/>
+              </w:rPr>
+              <w:t xml:space="preserve"> pesquisa para apenas visualizar eventos de uma certa categoria ou numa zona específica.</w:t>
+            </w:r>
+          </w:p>
+        </w:tc>
+      </w:tr>
+      <w:tr>
+        <w:tc>
+          <w:tcPr>
+            <w:tcW w:w="1523" w:type="dxa"/>
+            <w:vAlign w:val="center"/>
+          </w:tcPr>
+          <w:p>
+            <w:pPr>
+              <w:rPr>
+                <w:rFonts w:ascii="Times New Roman" w:hAnsi="Times New Roman" w:cs="Times New Roman"/>
+              </w:rPr>
+            </w:pPr>
+            <w:r>
+              <w:rPr>
+                <w:rFonts w:ascii="Times New Roman" w:hAnsi="Times New Roman" w:cs="Times New Roman"/>
+              </w:rPr>
+              <w:t>US03</w:t>
+            </w:r>
+          </w:p>
+        </w:tc>
+        <w:tc>
+          <w:tcPr>
+            <w:tcW w:w="1073" w:type="dxa"/>
+            <w:vAlign w:val="center"/>
+          </w:tcPr>
+          <w:p>
+            <w:pPr>
+              <w:rPr>
+                <w:rFonts w:ascii="Times New Roman" w:hAnsi="Times New Roman" w:cs="Times New Roman"/>
+              </w:rPr>
+            </w:pPr>
+            <w:r>
+              <w:rPr>
+                <w:rFonts w:ascii="Times New Roman" w:hAnsi="Times New Roman" w:cs="Times New Roman"/>
+              </w:rPr>
+              <w:t>Ordenação</w:t>
+            </w:r>
+          </w:p>
+        </w:tc>
+        <w:tc>
+          <w:tcPr>
+            <w:tcW w:w="1310" w:type="dxa"/>
+            <w:vAlign w:val="center"/>
+          </w:tcPr>
+          <w:p>
+            <w:pPr>
+              <w:rPr>
+                <w:rFonts w:ascii="Times New Roman" w:hAnsi="Times New Roman" w:cs="Times New Roman"/>
+              </w:rPr>
+            </w:pPr>
+            <w:r>
+              <w:rPr>
+                <w:rFonts w:ascii="Times New Roman" w:hAnsi="Times New Roman" w:cs="Times New Roman"/>
+              </w:rPr>
+              <w:t>Média</w:t>
+            </w:r>
+          </w:p>
+        </w:tc>
+        <w:tc>
+          <w:tcPr>
+            <w:tcW w:w="5286" w:type="dxa"/>
+            <w:vAlign w:val="center"/>
+          </w:tcPr>
+          <w:p>
+            <w:pPr>
+              <w:rPr>
+                <w:rFonts w:ascii="Times New Roman" w:hAnsi="Times New Roman" w:cs="Times New Roman"/>
+              </w:rPr>
+            </w:pPr>
+            <w:r>
+              <w:rPr>
+                <w:rFonts w:ascii="Times New Roman" w:hAnsi="Times New Roman" w:cs="Times New Roman"/>
+              </w:rPr>
+              <w:t>Como utilizador, quero poder ordenar os resultados da pesquisa para facilitar a procura.</w:t>
             </w:r>
           </w:p>
         </w:tc>
       </w:tr>
     </w:tbl>
-    <w:p>
-      <w:pPr>
-        <w:rPr>
-          <w:rFonts w:ascii="Times New Roman" w:hAnsi="Times New Roman" w:cs="Times New Roman"/>
-        </w:rPr>
-      </w:pPr>
-    </w:p>
     <w:p>
       <w:pPr>
         <w:rPr>
@@ -1348,13 +1443,6 @@
       <w:pPr>
         <w:rPr>
           <w:rFonts w:ascii="Times New Roman" w:hAnsi="Times New Roman" w:cs="Times New Roman"/>
-        </w:rPr>
-      </w:pPr>
-    </w:p>
-    <w:p>
-      <w:pPr>
-        <w:rPr>
-          <w:rFonts w:ascii="Times New Roman" w:hAnsi="Times New Roman" w:cs="Times New Roman"/>
           <w:b/>
           <w:sz w:val="28"/>
         </w:rPr>
@@ -1501,7 +1589,13 @@
               <w:rPr>
                 <w:rFonts w:ascii="Times New Roman" w:hAnsi="Times New Roman" w:cs="Times New Roman"/>
               </w:rPr>
-              <w:t>Perfil</w:t>
+              <w:t>Editar p</w:t>
+            </w:r>
+            <w:r>
+              <w:rPr>
+                <w:rFonts w:ascii="Times New Roman" w:hAnsi="Times New Roman" w:cs="Times New Roman"/>
+              </w:rPr>
+              <w:t>erfil</w:t>
             </w:r>
           </w:p>
         </w:tc>
@@ -1585,7 +1679,7 @@
               <w:rPr>
                 <w:rFonts w:ascii="Times New Roman" w:hAnsi="Times New Roman" w:cs="Times New Roman"/>
               </w:rPr>
-              <w:t>Criar evento</w:t>
+              <w:t>Ver perfil</w:t>
             </w:r>
           </w:p>
         </w:tc>
@@ -1623,7 +1717,7 @@
               <w:rPr>
                 <w:rFonts w:ascii="Times New Roman" w:hAnsi="Times New Roman" w:cs="Times New Roman"/>
               </w:rPr>
-              <w:t>Como membro, quero poder criar eventos para os divulgar com facilidade.</w:t>
+              <w:t>Como membro, quero ver o meu perfil para confirmar se as informações estão corretas.</w:t>
             </w:r>
           </w:p>
         </w:tc>
@@ -1663,7 +1757,7 @@
               <w:rPr>
                 <w:rFonts w:ascii="Times New Roman" w:hAnsi="Times New Roman" w:cs="Times New Roman"/>
               </w:rPr>
-              <w:t>Aceitar convites</w:t>
+              <w:t>Ver perfil utilizador</w:t>
             </w:r>
           </w:p>
         </w:tc>
@@ -1682,7 +1776,7 @@
               <w:rPr>
                 <w:rFonts w:ascii="Times New Roman" w:hAnsi="Times New Roman" w:cs="Times New Roman"/>
               </w:rPr>
-              <w:t>Alta</w:t>
+              <w:t>Média</w:t>
             </w:r>
           </w:p>
         </w:tc>
@@ -1701,7 +1795,7 @@
               <w:rPr>
                 <w:rFonts w:ascii="Times New Roman" w:hAnsi="Times New Roman" w:cs="Times New Roman"/>
               </w:rPr>
-              <w:t>Como membro, quero poder visualizar e aceitar convites para ter acesso a eventos privados.</w:t>
+              <w:t>Como membro, quero ver o perfil de um utilizador do site para ver algumas suas informações, tais como classificação dos seus eventos.</w:t>
             </w:r>
           </w:p>
         </w:tc>
@@ -1741,6 +1835,348 @@
               <w:rPr>
                 <w:rFonts w:ascii="Times New Roman" w:hAnsi="Times New Roman" w:cs="Times New Roman"/>
               </w:rPr>
+              <w:t>Ver perfil amiga</w:t>
+            </w:r>
+            <w:r>
+              <w:rPr>
+                <w:rFonts w:ascii="Times New Roman" w:hAnsi="Times New Roman" w:cs="Times New Roman"/>
+              </w:rPr>
+              <w:t>s</w:t>
+            </w:r>
+          </w:p>
+        </w:tc>
+        <w:tc>
+          <w:tcPr>
+            <w:tcW w:w="1295" w:type="dxa"/>
+            <w:vAlign w:val="center"/>
+          </w:tcPr>
+          <w:p>
+            <w:pPr>
+              <w:rPr>
+                <w:rFonts w:ascii="Times New Roman" w:hAnsi="Times New Roman" w:cs="Times New Roman"/>
+              </w:rPr>
+            </w:pPr>
+            <w:r>
+              <w:rPr>
+                <w:rFonts w:ascii="Times New Roman" w:hAnsi="Times New Roman" w:cs="Times New Roman"/>
+              </w:rPr>
+              <w:t>Média</w:t>
+            </w:r>
+          </w:p>
+        </w:tc>
+        <w:tc>
+          <w:tcPr>
+            <w:tcW w:w="4960" w:type="dxa"/>
+            <w:vAlign w:val="center"/>
+          </w:tcPr>
+          <w:p>
+            <w:pPr>
+              <w:rPr>
+                <w:rFonts w:ascii="Times New Roman" w:hAnsi="Times New Roman" w:cs="Times New Roman"/>
+              </w:rPr>
+            </w:pPr>
+            <w:r>
+              <w:rPr>
+                <w:rFonts w:ascii="Times New Roman" w:hAnsi="Times New Roman" w:cs="Times New Roman"/>
+              </w:rPr>
+              <w:t xml:space="preserve">Como membro, </w:t>
+            </w:r>
+            <w:r>
+              <w:rPr>
+                <w:rFonts w:ascii="Times New Roman" w:hAnsi="Times New Roman" w:cs="Times New Roman"/>
+              </w:rPr>
+              <w:t xml:space="preserve">quero ver o perfil das minhas amigas para ver todas as suas informações. </w:t>
+            </w:r>
+          </w:p>
+        </w:tc>
+      </w:tr>
+      <w:tr>
+        <w:tc>
+          <w:tcPr>
+            <w:tcW w:w="1561" w:type="dxa"/>
+            <w:vAlign w:val="center"/>
+          </w:tcPr>
+          <w:p>
+            <w:pPr>
+              <w:rPr>
+                <w:rFonts w:ascii="Times New Roman" w:hAnsi="Times New Roman" w:cs="Times New Roman"/>
+              </w:rPr>
+            </w:pPr>
+            <w:r>
+              <w:rPr>
+                <w:rFonts w:ascii="Times New Roman" w:hAnsi="Times New Roman" w:cs="Times New Roman"/>
+              </w:rPr>
+              <w:t>US2</w:t>
+            </w:r>
+            <w:r>
+              <w:rPr>
+                <w:rFonts w:ascii="Times New Roman" w:hAnsi="Times New Roman" w:cs="Times New Roman"/>
+              </w:rPr>
+              <w:t>5</w:t>
+            </w:r>
+          </w:p>
+        </w:tc>
+        <w:tc>
+          <w:tcPr>
+            <w:tcW w:w="1652" w:type="dxa"/>
+            <w:vAlign w:val="center"/>
+          </w:tcPr>
+          <w:p>
+            <w:pPr>
+              <w:rPr>
+                <w:rFonts w:ascii="Times New Roman" w:hAnsi="Times New Roman" w:cs="Times New Roman"/>
+              </w:rPr>
+            </w:pPr>
+            <w:r>
+              <w:rPr>
+                <w:rFonts w:ascii="Times New Roman" w:hAnsi="Times New Roman" w:cs="Times New Roman"/>
+              </w:rPr>
+              <w:t>Criar evento</w:t>
+            </w:r>
+          </w:p>
+        </w:tc>
+        <w:tc>
+          <w:tcPr>
+            <w:tcW w:w="1295" w:type="dxa"/>
+            <w:vAlign w:val="center"/>
+          </w:tcPr>
+          <w:p>
+            <w:pPr>
+              <w:rPr>
+                <w:rFonts w:ascii="Times New Roman" w:hAnsi="Times New Roman" w:cs="Times New Roman"/>
+              </w:rPr>
+            </w:pPr>
+            <w:r>
+              <w:rPr>
+                <w:rFonts w:ascii="Times New Roman" w:hAnsi="Times New Roman" w:cs="Times New Roman"/>
+              </w:rPr>
+              <w:t>Alta</w:t>
+            </w:r>
+          </w:p>
+        </w:tc>
+        <w:tc>
+          <w:tcPr>
+            <w:tcW w:w="4960" w:type="dxa"/>
+            <w:vAlign w:val="center"/>
+          </w:tcPr>
+          <w:p>
+            <w:pPr>
+              <w:rPr>
+                <w:rFonts w:ascii="Times New Roman" w:hAnsi="Times New Roman" w:cs="Times New Roman"/>
+              </w:rPr>
+            </w:pPr>
+            <w:r>
+              <w:rPr>
+                <w:rFonts w:ascii="Times New Roman" w:hAnsi="Times New Roman" w:cs="Times New Roman"/>
+              </w:rPr>
+              <w:t>Como membro, quero poder criar eventos para os divulgar com facilidade.</w:t>
+            </w:r>
+          </w:p>
+        </w:tc>
+      </w:tr>
+      <w:tr>
+        <w:tc>
+          <w:tcPr>
+            <w:tcW w:w="1561" w:type="dxa"/>
+            <w:vAlign w:val="center"/>
+          </w:tcPr>
+          <w:p>
+            <w:pPr>
+              <w:rPr>
+                <w:rFonts w:ascii="Times New Roman" w:hAnsi="Times New Roman" w:cs="Times New Roman"/>
+              </w:rPr>
+            </w:pPr>
+            <w:r>
+              <w:rPr>
+                <w:rFonts w:ascii="Times New Roman" w:hAnsi="Times New Roman" w:cs="Times New Roman"/>
+              </w:rPr>
+              <w:t>US2</w:t>
+            </w:r>
+            <w:r>
+              <w:rPr>
+                <w:rFonts w:ascii="Times New Roman" w:hAnsi="Times New Roman" w:cs="Times New Roman"/>
+              </w:rPr>
+              <w:t>6</w:t>
+            </w:r>
+          </w:p>
+        </w:tc>
+        <w:tc>
+          <w:tcPr>
+            <w:tcW w:w="1652" w:type="dxa"/>
+            <w:vAlign w:val="center"/>
+          </w:tcPr>
+          <w:p>
+            <w:pPr>
+              <w:rPr>
+                <w:rFonts w:ascii="Times New Roman" w:hAnsi="Times New Roman" w:cs="Times New Roman"/>
+              </w:rPr>
+            </w:pPr>
+            <w:r>
+              <w:rPr>
+                <w:rFonts w:ascii="Times New Roman" w:hAnsi="Times New Roman" w:cs="Times New Roman"/>
+              </w:rPr>
+              <w:t>Aceitar convites</w:t>
+            </w:r>
+          </w:p>
+        </w:tc>
+        <w:tc>
+          <w:tcPr>
+            <w:tcW w:w="1295" w:type="dxa"/>
+            <w:vAlign w:val="center"/>
+          </w:tcPr>
+          <w:p>
+            <w:pPr>
+              <w:rPr>
+                <w:rFonts w:ascii="Times New Roman" w:hAnsi="Times New Roman" w:cs="Times New Roman"/>
+              </w:rPr>
+            </w:pPr>
+            <w:r>
+              <w:rPr>
+                <w:rFonts w:ascii="Times New Roman" w:hAnsi="Times New Roman" w:cs="Times New Roman"/>
+              </w:rPr>
+              <w:t>Alta</w:t>
+            </w:r>
+          </w:p>
+        </w:tc>
+        <w:tc>
+          <w:tcPr>
+            <w:tcW w:w="4960" w:type="dxa"/>
+            <w:vAlign w:val="center"/>
+          </w:tcPr>
+          <w:p>
+            <w:pPr>
+              <w:rPr>
+                <w:rFonts w:ascii="Times New Roman" w:hAnsi="Times New Roman" w:cs="Times New Roman"/>
+              </w:rPr>
+            </w:pPr>
+            <w:r>
+              <w:rPr>
+                <w:rFonts w:ascii="Times New Roman" w:hAnsi="Times New Roman" w:cs="Times New Roman"/>
+              </w:rPr>
+              <w:t>Como membro, quero poder visualizar e aceitar convites para ter acesso a eventos privados.</w:t>
+            </w:r>
+          </w:p>
+        </w:tc>
+      </w:tr>
+      <w:tr>
+        <w:tc>
+          <w:tcPr>
+            <w:tcW w:w="1561" w:type="dxa"/>
+            <w:vAlign w:val="center"/>
+          </w:tcPr>
+          <w:p>
+            <w:pPr>
+              <w:rPr>
+                <w:rFonts w:ascii="Times New Roman" w:hAnsi="Times New Roman" w:cs="Times New Roman"/>
+              </w:rPr>
+            </w:pPr>
+            <w:r>
+              <w:rPr>
+                <w:rFonts w:ascii="Times New Roman" w:hAnsi="Times New Roman" w:cs="Times New Roman"/>
+              </w:rPr>
+              <w:t>US27</w:t>
+            </w:r>
+          </w:p>
+        </w:tc>
+        <w:tc>
+          <w:tcPr>
+            <w:tcW w:w="1652" w:type="dxa"/>
+            <w:vAlign w:val="center"/>
+          </w:tcPr>
+          <w:p>
+            <w:pPr>
+              <w:rPr>
+                <w:rFonts w:ascii="Times New Roman" w:hAnsi="Times New Roman" w:cs="Times New Roman"/>
+              </w:rPr>
+            </w:pPr>
+            <w:r>
+              <w:rPr>
+                <w:rFonts w:ascii="Times New Roman" w:hAnsi="Times New Roman" w:cs="Times New Roman"/>
+              </w:rPr>
+              <w:t>Rejeitar convites</w:t>
+            </w:r>
+          </w:p>
+        </w:tc>
+        <w:tc>
+          <w:tcPr>
+            <w:tcW w:w="1295" w:type="dxa"/>
+            <w:vAlign w:val="center"/>
+          </w:tcPr>
+          <w:p>
+            <w:pPr>
+              <w:rPr>
+                <w:rFonts w:ascii="Times New Roman" w:hAnsi="Times New Roman" w:cs="Times New Roman"/>
+              </w:rPr>
+            </w:pPr>
+            <w:r>
+              <w:rPr>
+                <w:rFonts w:ascii="Times New Roman" w:hAnsi="Times New Roman" w:cs="Times New Roman"/>
+              </w:rPr>
+              <w:t>Alta</w:t>
+            </w:r>
+          </w:p>
+        </w:tc>
+        <w:tc>
+          <w:tcPr>
+            <w:tcW w:w="4960" w:type="dxa"/>
+            <w:vAlign w:val="center"/>
+          </w:tcPr>
+          <w:p>
+            <w:pPr>
+              <w:rPr>
+                <w:rFonts w:ascii="Times New Roman" w:hAnsi="Times New Roman" w:cs="Times New Roman"/>
+              </w:rPr>
+            </w:pPr>
+            <w:r>
+              <w:rPr>
+                <w:rFonts w:ascii="Times New Roman" w:hAnsi="Times New Roman" w:cs="Times New Roman"/>
+              </w:rPr>
+              <w:t xml:space="preserve">Como membro, quero poder rejeitar convites para recusar os eventos nos quais não estou interessado </w:t>
+            </w:r>
+          </w:p>
+        </w:tc>
+      </w:tr>
+      <w:tr>
+        <w:tc>
+          <w:tcPr>
+            <w:tcW w:w="1561" w:type="dxa"/>
+            <w:vAlign w:val="center"/>
+          </w:tcPr>
+          <w:p>
+            <w:pPr>
+              <w:rPr>
+                <w:rFonts w:ascii="Times New Roman" w:hAnsi="Times New Roman" w:cs="Times New Roman"/>
+              </w:rPr>
+            </w:pPr>
+            <w:r>
+              <w:rPr>
+                <w:rFonts w:ascii="Times New Roman" w:hAnsi="Times New Roman" w:cs="Times New Roman"/>
+              </w:rPr>
+              <w:t>US2</w:t>
+            </w:r>
+            <w:r>
+              <w:rPr>
+                <w:rFonts w:ascii="Times New Roman" w:hAnsi="Times New Roman" w:cs="Times New Roman"/>
+              </w:rPr>
+              <w:t>8</w:t>
+            </w:r>
+          </w:p>
+        </w:tc>
+        <w:tc>
+          <w:tcPr>
+            <w:tcW w:w="1652" w:type="dxa"/>
+            <w:vAlign w:val="center"/>
+          </w:tcPr>
+          <w:p>
+            <w:pPr>
+              <w:rPr>
+                <w:rFonts w:ascii="Times New Roman" w:hAnsi="Times New Roman" w:cs="Times New Roman"/>
+              </w:rPr>
+            </w:pPr>
+            <w:r>
+              <w:rPr>
+                <w:rFonts w:ascii="Times New Roman" w:hAnsi="Times New Roman" w:cs="Times New Roman"/>
+              </w:rPr>
               <w:t>Adicionar amigas</w:t>
             </w:r>
           </w:p>
@@ -1777,6 +2213,9 @@
             </w:pPr>
             <w:bookmarkStart w:id="0" w:name="OLE_LINK9"/>
             <w:bookmarkStart w:id="1" w:name="OLE_LINK10"/>
+            <w:bookmarkStart w:id="2" w:name="OLE_LINK20"/>
+            <w:bookmarkStart w:id="3" w:name="OLE_LINK21"/>
+            <w:bookmarkStart w:id="4" w:name="OLE_LINK22"/>
             <w:r>
               <w:rPr>
                 <w:rFonts w:ascii="Times New Roman" w:hAnsi="Times New Roman" w:cs="Times New Roman"/>
@@ -1791,6 +2230,9 @@
               </w:rPr>
               <w:t xml:space="preserve"> quero poder adicionar amigas para facilitar a partilha de eventos.</w:t>
             </w:r>
+            <w:bookmarkEnd w:id="2"/>
+            <w:bookmarkEnd w:id="3"/>
+            <w:bookmarkEnd w:id="4"/>
           </w:p>
         </w:tc>
       </w:tr>
@@ -1810,7 +2252,13 @@
               <w:rPr>
                 <w:rFonts w:ascii="Times New Roman" w:hAnsi="Times New Roman" w:cs="Times New Roman"/>
               </w:rPr>
-              <w:t>US25</w:t>
+              <w:t>US2</w:t>
+            </w:r>
+            <w:r>
+              <w:rPr>
+                <w:rFonts w:ascii="Times New Roman" w:hAnsi="Times New Roman" w:cs="Times New Roman"/>
+              </w:rPr>
+              <w:t>9</w:t>
             </w:r>
           </w:p>
         </w:tc>
@@ -1829,7 +2277,7 @@
               <w:rPr>
                 <w:rFonts w:ascii="Times New Roman" w:hAnsi="Times New Roman" w:cs="Times New Roman"/>
               </w:rPr>
-              <w:t>Logout</w:t>
+              <w:t>Apagar amigas</w:t>
             </w:r>
           </w:p>
         </w:tc>
@@ -1848,7 +2296,7 @@
               <w:rPr>
                 <w:rFonts w:ascii="Times New Roman" w:hAnsi="Times New Roman" w:cs="Times New Roman"/>
               </w:rPr>
-              <w:t>Alta</w:t>
+              <w:t>Média</w:t>
             </w:r>
           </w:p>
         </w:tc>
@@ -1867,137 +2315,7 @@
               <w:rPr>
                 <w:rFonts w:ascii="Times New Roman" w:hAnsi="Times New Roman" w:cs="Times New Roman"/>
               </w:rPr>
-              <w:t>Como membro, quero poder fazer logout para não acederem à minha informação privada.</w:t>
-            </w:r>
-          </w:p>
-        </w:tc>
-      </w:tr>
-    </w:tbl>
-    <w:p>
-      <w:pPr>
-        <w:rPr>
-          <w:rFonts w:ascii="Times New Roman" w:hAnsi="Times New Roman" w:cs="Times New Roman"/>
-        </w:rPr>
-      </w:pPr>
-    </w:p>
-    <w:p>
-      <w:pPr>
-        <w:rPr>
-          <w:rFonts w:ascii="Times New Roman" w:hAnsi="Times New Roman" w:cs="Times New Roman"/>
-        </w:rPr>
-      </w:pPr>
-    </w:p>
-    <w:p>
-      <w:pPr>
-        <w:rPr>
-          <w:rFonts w:ascii="Times New Roman" w:hAnsi="Times New Roman" w:cs="Times New Roman"/>
-          <w:b/>
-          <w:sz w:val="28"/>
-        </w:rPr>
-      </w:pPr>
-      <w:r>
-        <w:rPr>
-          <w:rFonts w:ascii="Times New Roman" w:hAnsi="Times New Roman" w:cs="Times New Roman"/>
-          <w:b/>
-          <w:sz w:val="28"/>
-        </w:rPr>
-        <w:t>Envolvido</w:t>
-      </w:r>
-    </w:p>
-    <w:tbl>
-      <w:tblPr>
-        <w:tblStyle w:val="TableGrid"/>
-        <w:tblW w:w="9468" w:type="dxa"/>
-        <w:tblLook w:val="04A0"/>
-      </w:tblPr>
-      <w:tblGrid>
-        <w:gridCol w:w="1561"/>
-        <w:gridCol w:w="1652"/>
-        <w:gridCol w:w="1295"/>
-        <w:gridCol w:w="4960"/>
-      </w:tblGrid>
-      <w:tr>
-        <w:tc>
-          <w:tcPr>
-            <w:tcW w:w="1561" w:type="dxa"/>
-            <w:vAlign w:val="center"/>
-          </w:tcPr>
-          <w:p>
-            <w:pPr>
-              <w:rPr>
-                <w:rFonts w:ascii="Times New Roman" w:hAnsi="Times New Roman" w:cs="Times New Roman"/>
-                <w:b/>
-              </w:rPr>
-            </w:pPr>
-            <w:r>
-              <w:rPr>
-                <w:rFonts w:ascii="Times New Roman" w:hAnsi="Times New Roman" w:cs="Times New Roman"/>
-                <w:b/>
-              </w:rPr>
-              <w:t>Identificador</w:t>
-            </w:r>
-          </w:p>
-        </w:tc>
-        <w:tc>
-          <w:tcPr>
-            <w:tcW w:w="1652" w:type="dxa"/>
-            <w:vAlign w:val="center"/>
-          </w:tcPr>
-          <w:p>
-            <w:pPr>
-              <w:rPr>
-                <w:rFonts w:ascii="Times New Roman" w:hAnsi="Times New Roman" w:cs="Times New Roman"/>
-                <w:b/>
-              </w:rPr>
-            </w:pPr>
-            <w:r>
-              <w:rPr>
-                <w:rFonts w:ascii="Times New Roman" w:hAnsi="Times New Roman" w:cs="Times New Roman"/>
-                <w:b/>
-              </w:rPr>
-              <w:t>Nome</w:t>
-            </w:r>
-          </w:p>
-        </w:tc>
-        <w:tc>
-          <w:tcPr>
-            <w:tcW w:w="1295" w:type="dxa"/>
-            <w:vAlign w:val="center"/>
-          </w:tcPr>
-          <w:p>
-            <w:pPr>
-              <w:rPr>
-                <w:rFonts w:ascii="Times New Roman" w:hAnsi="Times New Roman" w:cs="Times New Roman"/>
-                <w:b/>
-              </w:rPr>
-            </w:pPr>
-            <w:r>
-              <w:rPr>
-                <w:rFonts w:ascii="Times New Roman" w:hAnsi="Times New Roman" w:cs="Times New Roman"/>
-                <w:b/>
-              </w:rPr>
-              <w:t>Prioridade</w:t>
-            </w:r>
-          </w:p>
-        </w:tc>
-        <w:tc>
-          <w:tcPr>
-            <w:tcW w:w="4960" w:type="dxa"/>
-            <w:vAlign w:val="center"/>
-          </w:tcPr>
-          <w:p>
-            <w:pPr>
-              <w:rPr>
-                <w:rFonts w:ascii="Times New Roman" w:hAnsi="Times New Roman" w:cs="Times New Roman"/>
-                <w:b/>
-              </w:rPr>
-            </w:pPr>
-            <w:r>
-              <w:rPr>
-                <w:rFonts w:ascii="Times New Roman" w:hAnsi="Times New Roman" w:cs="Times New Roman"/>
-                <w:b/>
-              </w:rPr>
-              <w:t>Descrição</w:t>
+              <w:t>Como membro, quero poder remover amizades para deixarem de estar na minha lista de amigos.</w:t>
             </w:r>
           </w:p>
         </w:tc>
@@ -2018,7 +2336,13 @@
               <w:rPr>
                 <w:rFonts w:ascii="Times New Roman" w:hAnsi="Times New Roman" w:cs="Times New Roman"/>
               </w:rPr>
-              <w:t>US31</w:t>
+              <w:t>US</w:t>
+            </w:r>
+            <w:r>
+              <w:rPr>
+                <w:rFonts w:ascii="Times New Roman" w:hAnsi="Times New Roman" w:cs="Times New Roman"/>
+              </w:rPr>
+              <w:t>210</w:t>
             </w:r>
           </w:p>
         </w:tc>
@@ -2037,7 +2361,7 @@
               <w:rPr>
                 <w:rFonts w:ascii="Times New Roman" w:hAnsi="Times New Roman" w:cs="Times New Roman"/>
               </w:rPr>
-              <w:t>Acesso aos detalhes</w:t>
+              <w:t>Logout</w:t>
             </w:r>
           </w:p>
         </w:tc>
@@ -2075,18 +2399,15 @@
               <w:rPr>
                 <w:rFonts w:ascii="Times New Roman" w:hAnsi="Times New Roman" w:cs="Times New Roman"/>
               </w:rPr>
-              <w:t xml:space="preserve">Como </w:t>
-            </w:r>
-            <w:r>
-              <w:rPr>
-                <w:rFonts w:ascii="Times New Roman" w:hAnsi="Times New Roman" w:cs="Times New Roman"/>
-              </w:rPr>
-              <w:t>envolvido, quero ter acesso a todas informações do evento para estar informado.</w:t>
+              <w:t>Como membro, quero poder fazer logout para não acederem à minha informação privada.</w:t>
             </w:r>
           </w:p>
         </w:tc>
       </w:tr>
       <w:tr>
+        <w:trPr>
+          <w:trHeight w:val="58"/>
+        </w:trPr>
         <w:tc>
           <w:tcPr>
             <w:tcW w:w="1561" w:type="dxa"/>
@@ -2102,7 +2423,19 @@
               <w:rPr>
                 <w:rFonts w:ascii="Times New Roman" w:hAnsi="Times New Roman" w:cs="Times New Roman"/>
               </w:rPr>
-              <w:t>US32</w:t>
+              <w:t>US2</w:t>
+            </w:r>
+            <w:r>
+              <w:rPr>
+                <w:rFonts w:ascii="Times New Roman" w:hAnsi="Times New Roman" w:cs="Times New Roman"/>
+              </w:rPr>
+              <w:t>1</w:t>
+            </w:r>
+            <w:r>
+              <w:rPr>
+                <w:rFonts w:ascii="Times New Roman" w:hAnsi="Times New Roman" w:cs="Times New Roman"/>
+              </w:rPr>
+              <w:t>1</w:t>
             </w:r>
           </w:p>
         </w:tc>
@@ -2121,7 +2454,7 @@
               <w:rPr>
                 <w:rFonts w:ascii="Times New Roman" w:hAnsi="Times New Roman" w:cs="Times New Roman"/>
               </w:rPr>
-              <w:t>Fórum</w:t>
+              <w:t>Notificações</w:t>
             </w:r>
           </w:p>
         </w:tc>
@@ -2140,7 +2473,7 @@
               <w:rPr>
                 <w:rFonts w:ascii="Times New Roman" w:hAnsi="Times New Roman" w:cs="Times New Roman"/>
               </w:rPr>
-              <w:t>Média</w:t>
+              <w:t>Baixa</w:t>
             </w:r>
           </w:p>
         </w:tc>
@@ -2159,18 +2492,21 @@
               <w:rPr>
                 <w:rFonts w:ascii="Times New Roman" w:hAnsi="Times New Roman" w:cs="Times New Roman"/>
               </w:rPr>
-              <w:t xml:space="preserve">Como </w:t>
-            </w:r>
-            <w:r>
-              <w:rPr>
-                <w:rFonts w:ascii="Times New Roman" w:hAnsi="Times New Roman" w:cs="Times New Roman"/>
-              </w:rPr>
-              <w:t>envolvido, quero ter acesso ao fórum do evento para partilhar a minha opinião.</w:t>
+              <w:t xml:space="preserve">Como membro, quero receber notificações para estar informado acerca </w:t>
+            </w:r>
+            <w:r>
+              <w:rPr>
+                <w:rFonts w:ascii="Times New Roman" w:hAnsi="Times New Roman" w:cs="Times New Roman"/>
+              </w:rPr>
+              <w:t>das alterações aos meus eventos, bem como da atividade das minhas amigas.</w:t>
             </w:r>
           </w:p>
         </w:tc>
       </w:tr>
       <w:tr>
+        <w:trPr>
+          <w:trHeight w:val="58"/>
+        </w:trPr>
         <w:tc>
           <w:tcPr>
             <w:tcW w:w="1561" w:type="dxa"/>
@@ -2186,7 +2522,13 @@
               <w:rPr>
                 <w:rFonts w:ascii="Times New Roman" w:hAnsi="Times New Roman" w:cs="Times New Roman"/>
               </w:rPr>
-              <w:t>US33</w:t>
+              <w:t>US21</w:t>
+            </w:r>
+            <w:r>
+              <w:rPr>
+                <w:rFonts w:ascii="Times New Roman" w:hAnsi="Times New Roman" w:cs="Times New Roman"/>
+              </w:rPr>
+              <w:t>2</w:t>
             </w:r>
           </w:p>
         </w:tc>
@@ -2205,7 +2547,7 @@
               <w:rPr>
                 <w:rFonts w:ascii="Times New Roman" w:hAnsi="Times New Roman" w:cs="Times New Roman"/>
               </w:rPr>
-              <w:t>Partilhar ficheiros</w:t>
+              <w:t>Apagar Conta</w:t>
             </w:r>
           </w:p>
         </w:tc>
@@ -2224,7 +2566,7 @@
               <w:rPr>
                 <w:rFonts w:ascii="Times New Roman" w:hAnsi="Times New Roman" w:cs="Times New Roman"/>
               </w:rPr>
-              <w:t>Baixa</w:t>
+              <w:t>Alta</w:t>
             </w:r>
           </w:p>
         </w:tc>
@@ -2243,7 +2585,7 @@
               <w:rPr>
                 <w:rFonts w:ascii="Times New Roman" w:hAnsi="Times New Roman" w:cs="Times New Roman"/>
               </w:rPr>
-              <w:t>Como envolvido, quero poder partilhar ficheiros para facilitar a partilha de informação.</w:t>
+              <w:t>Como membro, quero poder apagar a minha conta para eliminar o meu registo do sistema.</w:t>
             </w:r>
           </w:p>
         </w:tc>
@@ -2269,6 +2611,627 @@
         <w:br w:type="page"/>
       </w:r>
     </w:p>
+    <w:p>
+      <w:pPr>
+        <w:rPr>
+          <w:rFonts w:ascii="Times New Roman" w:hAnsi="Times New Roman" w:cs="Times New Roman"/>
+          <w:b/>
+          <w:sz w:val="28"/>
+        </w:rPr>
+      </w:pPr>
+      <w:r>
+        <w:rPr>
+          <w:rFonts w:ascii="Times New Roman" w:hAnsi="Times New Roman" w:cs="Times New Roman"/>
+          <w:b/>
+          <w:sz w:val="28"/>
+        </w:rPr>
+        <w:lastRenderedPageBreak/>
+        <w:t>Envolvido</w:t>
+      </w:r>
+    </w:p>
+    <w:tbl>
+      <w:tblPr>
+        <w:tblStyle w:val="TableGrid"/>
+        <w:tblW w:w="9468" w:type="dxa"/>
+        <w:tblLook w:val="04A0"/>
+      </w:tblPr>
+      <w:tblGrid>
+        <w:gridCol w:w="1561"/>
+        <w:gridCol w:w="1652"/>
+        <w:gridCol w:w="1295"/>
+        <w:gridCol w:w="4960"/>
+      </w:tblGrid>
+      <w:tr>
+        <w:tc>
+          <w:tcPr>
+            <w:tcW w:w="1561" w:type="dxa"/>
+            <w:vAlign w:val="center"/>
+          </w:tcPr>
+          <w:p>
+            <w:pPr>
+              <w:rPr>
+                <w:rFonts w:ascii="Times New Roman" w:hAnsi="Times New Roman" w:cs="Times New Roman"/>
+                <w:b/>
+              </w:rPr>
+            </w:pPr>
+            <w:r>
+              <w:rPr>
+                <w:rFonts w:ascii="Times New Roman" w:hAnsi="Times New Roman" w:cs="Times New Roman"/>
+                <w:b/>
+              </w:rPr>
+              <w:t>Identificador</w:t>
+            </w:r>
+          </w:p>
+        </w:tc>
+        <w:tc>
+          <w:tcPr>
+            <w:tcW w:w="1652" w:type="dxa"/>
+            <w:vAlign w:val="center"/>
+          </w:tcPr>
+          <w:p>
+            <w:pPr>
+              <w:rPr>
+                <w:rFonts w:ascii="Times New Roman" w:hAnsi="Times New Roman" w:cs="Times New Roman"/>
+                <w:b/>
+              </w:rPr>
+            </w:pPr>
+            <w:r>
+              <w:rPr>
+                <w:rFonts w:ascii="Times New Roman" w:hAnsi="Times New Roman" w:cs="Times New Roman"/>
+                <w:b/>
+              </w:rPr>
+              <w:t>Nome</w:t>
+            </w:r>
+          </w:p>
+        </w:tc>
+        <w:tc>
+          <w:tcPr>
+            <w:tcW w:w="1295" w:type="dxa"/>
+            <w:vAlign w:val="center"/>
+          </w:tcPr>
+          <w:p>
+            <w:pPr>
+              <w:rPr>
+                <w:rFonts w:ascii="Times New Roman" w:hAnsi="Times New Roman" w:cs="Times New Roman"/>
+                <w:b/>
+              </w:rPr>
+            </w:pPr>
+            <w:r>
+              <w:rPr>
+                <w:rFonts w:ascii="Times New Roman" w:hAnsi="Times New Roman" w:cs="Times New Roman"/>
+                <w:b/>
+              </w:rPr>
+              <w:t>Prioridade</w:t>
+            </w:r>
+          </w:p>
+        </w:tc>
+        <w:tc>
+          <w:tcPr>
+            <w:tcW w:w="4960" w:type="dxa"/>
+            <w:vAlign w:val="center"/>
+          </w:tcPr>
+          <w:p>
+            <w:pPr>
+              <w:rPr>
+                <w:rFonts w:ascii="Times New Roman" w:hAnsi="Times New Roman" w:cs="Times New Roman"/>
+                <w:b/>
+              </w:rPr>
+            </w:pPr>
+            <w:r>
+              <w:rPr>
+                <w:rFonts w:ascii="Times New Roman" w:hAnsi="Times New Roman" w:cs="Times New Roman"/>
+                <w:b/>
+              </w:rPr>
+              <w:t>Descrição</w:t>
+            </w:r>
+          </w:p>
+        </w:tc>
+      </w:tr>
+      <w:tr>
+        <w:tc>
+          <w:tcPr>
+            <w:tcW w:w="1561" w:type="dxa"/>
+            <w:vAlign w:val="center"/>
+          </w:tcPr>
+          <w:p>
+            <w:pPr>
+              <w:rPr>
+                <w:rFonts w:ascii="Times New Roman" w:hAnsi="Times New Roman" w:cs="Times New Roman"/>
+              </w:rPr>
+            </w:pPr>
+            <w:r>
+              <w:rPr>
+                <w:rFonts w:ascii="Times New Roman" w:hAnsi="Times New Roman" w:cs="Times New Roman"/>
+              </w:rPr>
+              <w:t>US31</w:t>
+            </w:r>
+          </w:p>
+        </w:tc>
+        <w:tc>
+          <w:tcPr>
+            <w:tcW w:w="1652" w:type="dxa"/>
+            <w:vAlign w:val="center"/>
+          </w:tcPr>
+          <w:p>
+            <w:pPr>
+              <w:rPr>
+                <w:rFonts w:ascii="Times New Roman" w:hAnsi="Times New Roman" w:cs="Times New Roman"/>
+              </w:rPr>
+            </w:pPr>
+            <w:r>
+              <w:rPr>
+                <w:rFonts w:ascii="Times New Roman" w:hAnsi="Times New Roman" w:cs="Times New Roman"/>
+              </w:rPr>
+              <w:t>Acesso aos detalhes</w:t>
+            </w:r>
+          </w:p>
+        </w:tc>
+        <w:tc>
+          <w:tcPr>
+            <w:tcW w:w="1295" w:type="dxa"/>
+            <w:vAlign w:val="center"/>
+          </w:tcPr>
+          <w:p>
+            <w:pPr>
+              <w:rPr>
+                <w:rFonts w:ascii="Times New Roman" w:hAnsi="Times New Roman" w:cs="Times New Roman"/>
+              </w:rPr>
+            </w:pPr>
+            <w:r>
+              <w:rPr>
+                <w:rFonts w:ascii="Times New Roman" w:hAnsi="Times New Roman" w:cs="Times New Roman"/>
+              </w:rPr>
+              <w:t>Alta</w:t>
+            </w:r>
+          </w:p>
+        </w:tc>
+        <w:tc>
+          <w:tcPr>
+            <w:tcW w:w="4960" w:type="dxa"/>
+            <w:vAlign w:val="center"/>
+          </w:tcPr>
+          <w:p>
+            <w:pPr>
+              <w:rPr>
+                <w:rFonts w:ascii="Times New Roman" w:hAnsi="Times New Roman" w:cs="Times New Roman"/>
+              </w:rPr>
+            </w:pPr>
+            <w:r>
+              <w:rPr>
+                <w:rFonts w:ascii="Times New Roman" w:hAnsi="Times New Roman" w:cs="Times New Roman"/>
+              </w:rPr>
+              <w:t xml:space="preserve">Como </w:t>
+            </w:r>
+            <w:r>
+              <w:rPr>
+                <w:rFonts w:ascii="Times New Roman" w:hAnsi="Times New Roman" w:cs="Times New Roman"/>
+              </w:rPr>
+              <w:t>envolvido, quero ter acesso a todas informações do evento para estar informado.</w:t>
+            </w:r>
+          </w:p>
+        </w:tc>
+      </w:tr>
+      <w:tr>
+        <w:tc>
+          <w:tcPr>
+            <w:tcW w:w="1561" w:type="dxa"/>
+            <w:vAlign w:val="center"/>
+          </w:tcPr>
+          <w:p>
+            <w:pPr>
+              <w:rPr>
+                <w:rFonts w:ascii="Times New Roman" w:hAnsi="Times New Roman" w:cs="Times New Roman"/>
+              </w:rPr>
+            </w:pPr>
+            <w:r>
+              <w:rPr>
+                <w:rFonts w:ascii="Times New Roman" w:hAnsi="Times New Roman" w:cs="Times New Roman"/>
+              </w:rPr>
+              <w:t>US3</w:t>
+            </w:r>
+            <w:r>
+              <w:rPr>
+                <w:rFonts w:ascii="Times New Roman" w:hAnsi="Times New Roman" w:cs="Times New Roman"/>
+              </w:rPr>
+              <w:t>2</w:t>
+            </w:r>
+          </w:p>
+        </w:tc>
+        <w:tc>
+          <w:tcPr>
+            <w:tcW w:w="1652" w:type="dxa"/>
+            <w:vAlign w:val="center"/>
+          </w:tcPr>
+          <w:p>
+            <w:pPr>
+              <w:rPr>
+                <w:rFonts w:ascii="Times New Roman" w:hAnsi="Times New Roman" w:cs="Times New Roman"/>
+              </w:rPr>
+            </w:pPr>
+            <w:r>
+              <w:rPr>
+                <w:rFonts w:ascii="Times New Roman" w:hAnsi="Times New Roman" w:cs="Times New Roman"/>
+              </w:rPr>
+              <w:t>Partilhar ficheiros</w:t>
+            </w:r>
+          </w:p>
+        </w:tc>
+        <w:tc>
+          <w:tcPr>
+            <w:tcW w:w="1295" w:type="dxa"/>
+            <w:vAlign w:val="center"/>
+          </w:tcPr>
+          <w:p>
+            <w:pPr>
+              <w:rPr>
+                <w:rFonts w:ascii="Times New Roman" w:hAnsi="Times New Roman" w:cs="Times New Roman"/>
+              </w:rPr>
+            </w:pPr>
+            <w:r>
+              <w:rPr>
+                <w:rFonts w:ascii="Times New Roman" w:hAnsi="Times New Roman" w:cs="Times New Roman"/>
+              </w:rPr>
+              <w:t>Baixa</w:t>
+            </w:r>
+          </w:p>
+        </w:tc>
+        <w:tc>
+          <w:tcPr>
+            <w:tcW w:w="4960" w:type="dxa"/>
+            <w:vAlign w:val="center"/>
+          </w:tcPr>
+          <w:p>
+            <w:pPr>
+              <w:rPr>
+                <w:rFonts w:ascii="Times New Roman" w:hAnsi="Times New Roman" w:cs="Times New Roman"/>
+              </w:rPr>
+            </w:pPr>
+            <w:r>
+              <w:rPr>
+                <w:rFonts w:ascii="Times New Roman" w:hAnsi="Times New Roman" w:cs="Times New Roman"/>
+              </w:rPr>
+              <w:t>Como envolvido, quero poder partilhar ficheiros para facilitar a partilha de informação.</w:t>
+            </w:r>
+          </w:p>
+        </w:tc>
+      </w:tr>
+      <w:tr>
+        <w:tc>
+          <w:tcPr>
+            <w:tcW w:w="1561" w:type="dxa"/>
+            <w:vAlign w:val="center"/>
+          </w:tcPr>
+          <w:p>
+            <w:pPr>
+              <w:rPr>
+                <w:rFonts w:ascii="Times New Roman" w:hAnsi="Times New Roman" w:cs="Times New Roman"/>
+              </w:rPr>
+            </w:pPr>
+            <w:r>
+              <w:rPr>
+                <w:rFonts w:ascii="Times New Roman" w:hAnsi="Times New Roman" w:cs="Times New Roman"/>
+              </w:rPr>
+              <w:t>US3</w:t>
+            </w:r>
+            <w:r>
+              <w:rPr>
+                <w:rFonts w:ascii="Times New Roman" w:hAnsi="Times New Roman" w:cs="Times New Roman"/>
+              </w:rPr>
+              <w:t>3</w:t>
+            </w:r>
+          </w:p>
+        </w:tc>
+        <w:tc>
+          <w:tcPr>
+            <w:tcW w:w="1652" w:type="dxa"/>
+            <w:vAlign w:val="center"/>
+          </w:tcPr>
+          <w:p>
+            <w:pPr>
+              <w:rPr>
+                <w:rFonts w:ascii="Times New Roman" w:hAnsi="Times New Roman" w:cs="Times New Roman"/>
+              </w:rPr>
+            </w:pPr>
+            <w:r>
+              <w:rPr>
+                <w:rFonts w:ascii="Times New Roman" w:hAnsi="Times New Roman" w:cs="Times New Roman"/>
+              </w:rPr>
+              <w:t>Comentar</w:t>
+            </w:r>
+          </w:p>
+        </w:tc>
+        <w:tc>
+          <w:tcPr>
+            <w:tcW w:w="1295" w:type="dxa"/>
+            <w:vAlign w:val="center"/>
+          </w:tcPr>
+          <w:p>
+            <w:pPr>
+              <w:rPr>
+                <w:rFonts w:ascii="Times New Roman" w:hAnsi="Times New Roman" w:cs="Times New Roman"/>
+              </w:rPr>
+            </w:pPr>
+            <w:r>
+              <w:rPr>
+                <w:rFonts w:ascii="Times New Roman" w:hAnsi="Times New Roman" w:cs="Times New Roman"/>
+              </w:rPr>
+              <w:t>Média</w:t>
+            </w:r>
+          </w:p>
+        </w:tc>
+        <w:tc>
+          <w:tcPr>
+            <w:tcW w:w="4960" w:type="dxa"/>
+            <w:vAlign w:val="center"/>
+          </w:tcPr>
+          <w:p>
+            <w:pPr>
+              <w:rPr>
+                <w:rFonts w:ascii="Times New Roman" w:hAnsi="Times New Roman" w:cs="Times New Roman"/>
+              </w:rPr>
+            </w:pPr>
+            <w:bookmarkStart w:id="5" w:name="OLE_LINK17"/>
+            <w:bookmarkStart w:id="6" w:name="OLE_LINK18"/>
+            <w:bookmarkStart w:id="7" w:name="OLE_LINK19"/>
+            <w:r>
+              <w:rPr>
+                <w:rFonts w:ascii="Times New Roman" w:hAnsi="Times New Roman" w:cs="Times New Roman"/>
+              </w:rPr>
+              <w:t>Como envolvido</w:t>
+            </w:r>
+            <w:r>
+              <w:rPr>
+                <w:rFonts w:ascii="Times New Roman" w:hAnsi="Times New Roman" w:cs="Times New Roman"/>
+              </w:rPr>
+              <w:t xml:space="preserve">, </w:t>
+            </w:r>
+            <w:bookmarkEnd w:id="5"/>
+            <w:bookmarkEnd w:id="6"/>
+            <w:bookmarkEnd w:id="7"/>
+            <w:r>
+              <w:rPr>
+                <w:rFonts w:ascii="Times New Roman" w:hAnsi="Times New Roman" w:cs="Times New Roman"/>
+              </w:rPr>
+              <w:t>quero poder comentar para partilhar a minha opinião.</w:t>
+            </w:r>
+          </w:p>
+        </w:tc>
+      </w:tr>
+      <w:tr>
+        <w:tc>
+          <w:tcPr>
+            <w:tcW w:w="1561" w:type="dxa"/>
+            <w:vAlign w:val="center"/>
+          </w:tcPr>
+          <w:p>
+            <w:pPr>
+              <w:rPr>
+                <w:rFonts w:ascii="Times New Roman" w:hAnsi="Times New Roman" w:cs="Times New Roman"/>
+              </w:rPr>
+            </w:pPr>
+            <w:r>
+              <w:rPr>
+                <w:rFonts w:ascii="Times New Roman" w:hAnsi="Times New Roman" w:cs="Times New Roman"/>
+              </w:rPr>
+              <w:t>US34</w:t>
+            </w:r>
+          </w:p>
+        </w:tc>
+        <w:tc>
+          <w:tcPr>
+            <w:tcW w:w="1652" w:type="dxa"/>
+            <w:vAlign w:val="center"/>
+          </w:tcPr>
+          <w:p>
+            <w:pPr>
+              <w:rPr>
+                <w:rFonts w:ascii="Times New Roman" w:hAnsi="Times New Roman" w:cs="Times New Roman"/>
+              </w:rPr>
+            </w:pPr>
+            <w:r>
+              <w:rPr>
+                <w:rFonts w:ascii="Times New Roman" w:hAnsi="Times New Roman" w:cs="Times New Roman"/>
+              </w:rPr>
+              <w:t>Apagar comentários</w:t>
+            </w:r>
+          </w:p>
+        </w:tc>
+        <w:tc>
+          <w:tcPr>
+            <w:tcW w:w="1295" w:type="dxa"/>
+            <w:vAlign w:val="center"/>
+          </w:tcPr>
+          <w:p>
+            <w:pPr>
+              <w:rPr>
+                <w:rFonts w:ascii="Times New Roman" w:hAnsi="Times New Roman" w:cs="Times New Roman"/>
+              </w:rPr>
+            </w:pPr>
+            <w:r>
+              <w:rPr>
+                <w:rFonts w:ascii="Times New Roman" w:hAnsi="Times New Roman" w:cs="Times New Roman"/>
+              </w:rPr>
+              <w:t>Média</w:t>
+            </w:r>
+          </w:p>
+        </w:tc>
+        <w:tc>
+          <w:tcPr>
+            <w:tcW w:w="4960" w:type="dxa"/>
+            <w:vAlign w:val="center"/>
+          </w:tcPr>
+          <w:p>
+            <w:pPr>
+              <w:rPr>
+                <w:rFonts w:ascii="Times New Roman" w:hAnsi="Times New Roman" w:cs="Times New Roman"/>
+              </w:rPr>
+            </w:pPr>
+            <w:r>
+              <w:rPr>
+                <w:rFonts w:ascii="Times New Roman" w:hAnsi="Times New Roman" w:cs="Times New Roman"/>
+              </w:rPr>
+              <w:t>Como envolvido, quero poder apagar os meus comentários para remover um comentário previamente feito.</w:t>
+            </w:r>
+          </w:p>
+        </w:tc>
+      </w:tr>
+      <w:tr>
+        <w:tc>
+          <w:tcPr>
+            <w:tcW w:w="1561" w:type="dxa"/>
+            <w:vAlign w:val="center"/>
+          </w:tcPr>
+          <w:p>
+            <w:pPr>
+              <w:rPr>
+                <w:rFonts w:ascii="Times New Roman" w:hAnsi="Times New Roman" w:cs="Times New Roman"/>
+              </w:rPr>
+            </w:pPr>
+            <w:r>
+              <w:rPr>
+                <w:rFonts w:ascii="Times New Roman" w:hAnsi="Times New Roman" w:cs="Times New Roman"/>
+              </w:rPr>
+              <w:t>US35</w:t>
+            </w:r>
+          </w:p>
+        </w:tc>
+        <w:tc>
+          <w:tcPr>
+            <w:tcW w:w="1652" w:type="dxa"/>
+            <w:vAlign w:val="center"/>
+          </w:tcPr>
+          <w:p>
+            <w:pPr>
+              <w:rPr>
+                <w:rFonts w:ascii="Times New Roman" w:hAnsi="Times New Roman" w:cs="Times New Roman"/>
+              </w:rPr>
+            </w:pPr>
+            <w:r>
+              <w:rPr>
+                <w:rFonts w:ascii="Times New Roman" w:hAnsi="Times New Roman" w:cs="Times New Roman"/>
+              </w:rPr>
+              <w:t>Ver comentários</w:t>
+            </w:r>
+          </w:p>
+        </w:tc>
+        <w:tc>
+          <w:tcPr>
+            <w:tcW w:w="1295" w:type="dxa"/>
+            <w:vAlign w:val="center"/>
+          </w:tcPr>
+          <w:p>
+            <w:pPr>
+              <w:rPr>
+                <w:rFonts w:ascii="Times New Roman" w:hAnsi="Times New Roman" w:cs="Times New Roman"/>
+              </w:rPr>
+            </w:pPr>
+            <w:r>
+              <w:rPr>
+                <w:rFonts w:ascii="Times New Roman" w:hAnsi="Times New Roman" w:cs="Times New Roman"/>
+              </w:rPr>
+              <w:t>Média</w:t>
+            </w:r>
+          </w:p>
+        </w:tc>
+        <w:tc>
+          <w:tcPr>
+            <w:tcW w:w="4960" w:type="dxa"/>
+            <w:vAlign w:val="center"/>
+          </w:tcPr>
+          <w:p>
+            <w:pPr>
+              <w:rPr>
+                <w:rFonts w:ascii="Times New Roman" w:hAnsi="Times New Roman" w:cs="Times New Roman"/>
+              </w:rPr>
+            </w:pPr>
+            <w:r>
+              <w:rPr>
+                <w:rFonts w:ascii="Times New Roman" w:hAnsi="Times New Roman" w:cs="Times New Roman"/>
+              </w:rPr>
+              <w:t>Como envolvido, quero poder ver comentários para visualizar as opiniões dos outros envolvidos.</w:t>
+            </w:r>
+          </w:p>
+        </w:tc>
+      </w:tr>
+      <w:tr>
+        <w:tc>
+          <w:tcPr>
+            <w:tcW w:w="1561" w:type="dxa"/>
+            <w:vAlign w:val="center"/>
+          </w:tcPr>
+          <w:p>
+            <w:pPr>
+              <w:rPr>
+                <w:rFonts w:ascii="Times New Roman" w:hAnsi="Times New Roman" w:cs="Times New Roman"/>
+              </w:rPr>
+            </w:pPr>
+            <w:r>
+              <w:rPr>
+                <w:rFonts w:ascii="Times New Roman" w:hAnsi="Times New Roman" w:cs="Times New Roman"/>
+              </w:rPr>
+              <w:t>US36</w:t>
+            </w:r>
+          </w:p>
+        </w:tc>
+        <w:tc>
+          <w:tcPr>
+            <w:tcW w:w="1652" w:type="dxa"/>
+            <w:vAlign w:val="center"/>
+          </w:tcPr>
+          <w:p>
+            <w:pPr>
+              <w:rPr>
+                <w:rFonts w:ascii="Times New Roman" w:hAnsi="Times New Roman" w:cs="Times New Roman"/>
+              </w:rPr>
+            </w:pPr>
+            <w:r>
+              <w:rPr>
+                <w:rFonts w:ascii="Times New Roman" w:hAnsi="Times New Roman" w:cs="Times New Roman"/>
+              </w:rPr>
+              <w:t>Editar comentários</w:t>
+            </w:r>
+          </w:p>
+        </w:tc>
+        <w:tc>
+          <w:tcPr>
+            <w:tcW w:w="1295" w:type="dxa"/>
+            <w:vAlign w:val="center"/>
+          </w:tcPr>
+          <w:p>
+            <w:pPr>
+              <w:rPr>
+                <w:rFonts w:ascii="Times New Roman" w:hAnsi="Times New Roman" w:cs="Times New Roman"/>
+              </w:rPr>
+            </w:pPr>
+            <w:r>
+              <w:rPr>
+                <w:rFonts w:ascii="Times New Roman" w:hAnsi="Times New Roman" w:cs="Times New Roman"/>
+              </w:rPr>
+              <w:t>Média</w:t>
+            </w:r>
+          </w:p>
+        </w:tc>
+        <w:tc>
+          <w:tcPr>
+            <w:tcW w:w="4960" w:type="dxa"/>
+            <w:vAlign w:val="center"/>
+          </w:tcPr>
+          <w:p>
+            <w:pPr>
+              <w:rPr>
+                <w:rFonts w:ascii="Times New Roman" w:hAnsi="Times New Roman" w:cs="Times New Roman"/>
+              </w:rPr>
+            </w:pPr>
+            <w:r>
+              <w:rPr>
+                <w:rFonts w:ascii="Times New Roman" w:hAnsi="Times New Roman" w:cs="Times New Roman"/>
+              </w:rPr>
+              <w:t>Como envolvido, quero poder editar comentários para alterar um comentário que tenha feito antes.</w:t>
+            </w:r>
+          </w:p>
+        </w:tc>
+      </w:tr>
+    </w:tbl>
     <w:p>
       <w:pPr>
         <w:rPr>
@@ -2556,16 +3519,16 @@
               </w:rPr>
               <w:t xml:space="preserve">participante, quero poder responder a sondagens </w:t>
             </w:r>
-            <w:bookmarkStart w:id="2" w:name="OLE_LINK7"/>
-            <w:bookmarkStart w:id="3" w:name="OLE_LINK8"/>
+            <w:bookmarkStart w:id="8" w:name="OLE_LINK7"/>
+            <w:bookmarkStart w:id="9" w:name="OLE_LINK8"/>
             <w:r>
               <w:rPr>
                 <w:rFonts w:ascii="Times New Roman" w:hAnsi="Times New Roman" w:cs="Times New Roman"/>
               </w:rPr>
               <w:t>para partilhar a minha opinião.</w:t>
             </w:r>
-            <w:bookmarkEnd w:id="2"/>
-            <w:bookmarkEnd w:id="3"/>
+            <w:bookmarkEnd w:id="8"/>
+            <w:bookmarkEnd w:id="9"/>
           </w:p>
         </w:tc>
       </w:tr>
@@ -2638,18 +3601,18 @@
                 <w:rFonts w:ascii="Times New Roman" w:hAnsi="Times New Roman" w:cs="Times New Roman"/>
               </w:rPr>
             </w:pPr>
-            <w:bookmarkStart w:id="4" w:name="OLE_LINK11"/>
-            <w:bookmarkStart w:id="5" w:name="OLE_LINK12"/>
-            <w:bookmarkStart w:id="6" w:name="OLE_LINK13"/>
+            <w:bookmarkStart w:id="10" w:name="OLE_LINK11"/>
+            <w:bookmarkStart w:id="11" w:name="OLE_LINK12"/>
+            <w:bookmarkStart w:id="12" w:name="OLE_LINK13"/>
             <w:r>
               <w:rPr>
                 <w:rFonts w:ascii="Times New Roman" w:hAnsi="Times New Roman" w:cs="Times New Roman"/>
               </w:rPr>
               <w:t xml:space="preserve">Como participante, quero poder </w:t>
             </w:r>
-            <w:bookmarkEnd w:id="4"/>
-            <w:bookmarkEnd w:id="5"/>
-            <w:bookmarkEnd w:id="6"/>
+            <w:bookmarkEnd w:id="10"/>
+            <w:bookmarkEnd w:id="11"/>
+            <w:bookmarkEnd w:id="12"/>
             <w:r>
               <w:rPr>
                 <w:rFonts w:ascii="Times New Roman" w:hAnsi="Times New Roman" w:cs="Times New Roman"/>
@@ -2744,13 +3707,6 @@
         </w:tc>
       </w:tr>
     </w:tbl>
-    <w:p>
-      <w:pPr>
-        <w:rPr>
-          <w:rFonts w:ascii="Times New Roman" w:hAnsi="Times New Roman" w:cs="Times New Roman"/>
-        </w:rPr>
-      </w:pPr>
-    </w:p>
     <w:p>
       <w:pPr>
         <w:rPr>
@@ -2778,7 +3734,7 @@
     <w:tbl>
       <w:tblPr>
         <w:tblStyle w:val="TableGrid"/>
-        <w:tblW w:w="9336" w:type="dxa"/>
+        <w:tblW w:w="9572" w:type="dxa"/>
         <w:tblLayout w:type="fixed"/>
         <w:tblLook w:val="04A0"/>
       </w:tblPr>
@@ -2786,7 +3742,7 @@
         <w:gridCol w:w="1561"/>
         <w:gridCol w:w="1382"/>
         <w:gridCol w:w="1276"/>
-        <w:gridCol w:w="5117"/>
+        <w:gridCol w:w="5353"/>
       </w:tblGrid>
       <w:tr>
         <w:tc>
@@ -2854,7 +3810,7 @@
         </w:tc>
         <w:tc>
           <w:tcPr>
-            <w:tcW w:w="5117" w:type="dxa"/>
+            <w:tcW w:w="5353" w:type="dxa"/>
             <w:vAlign w:val="center"/>
           </w:tcPr>
           <w:p>
@@ -2940,7 +3896,7 @@
         </w:tc>
         <w:tc>
           <w:tcPr>
-            <w:tcW w:w="5117" w:type="dxa"/>
+            <w:tcW w:w="5353" w:type="dxa"/>
             <w:vAlign w:val="center"/>
           </w:tcPr>
           <w:p>
@@ -3030,7 +3986,7 @@
         </w:tc>
         <w:tc>
           <w:tcPr>
-            <w:tcW w:w="5117" w:type="dxa"/>
+            <w:tcW w:w="5353" w:type="dxa"/>
             <w:vAlign w:val="center"/>
           </w:tcPr>
           <w:p>
@@ -3055,13 +4011,6 @@
         </w:tc>
       </w:tr>
     </w:tbl>
-    <w:p>
-      <w:pPr>
-        <w:rPr>
-          <w:rFonts w:ascii="Times New Roman" w:hAnsi="Times New Roman" w:cs="Times New Roman"/>
-        </w:rPr>
-      </w:pPr>
-    </w:p>
     <w:p>
       <w:pPr>
         <w:rPr>
@@ -3089,14 +4038,14 @@
     <w:tbl>
       <w:tblPr>
         <w:tblStyle w:val="TableGrid"/>
-        <w:tblW w:w="9192" w:type="dxa"/>
+        <w:tblW w:w="9428" w:type="dxa"/>
         <w:tblLook w:val="04A0"/>
       </w:tblPr>
       <w:tblGrid>
         <w:gridCol w:w="1495"/>
         <w:gridCol w:w="1724"/>
         <w:gridCol w:w="1287"/>
-        <w:gridCol w:w="4686"/>
+        <w:gridCol w:w="4922"/>
       </w:tblGrid>
       <w:tr>
         <w:tc>
@@ -3164,7 +4113,7 @@
         </w:tc>
         <w:tc>
           <w:tcPr>
-            <w:tcW w:w="4686" w:type="dxa"/>
+            <w:tcW w:w="4922" w:type="dxa"/>
             <w:vAlign w:val="center"/>
           </w:tcPr>
           <w:p>
@@ -3244,7 +4193,7 @@
         </w:tc>
         <w:tc>
           <w:tcPr>
-            <w:tcW w:w="4686" w:type="dxa"/>
+            <w:tcW w:w="4922" w:type="dxa"/>
             <w:vAlign w:val="center"/>
           </w:tcPr>
           <w:p>
@@ -3322,7 +4271,7 @@
         </w:tc>
         <w:tc>
           <w:tcPr>
-            <w:tcW w:w="4686" w:type="dxa"/>
+            <w:tcW w:w="4922" w:type="dxa"/>
             <w:vAlign w:val="center"/>
           </w:tcPr>
           <w:p>

</xml_diff>

<commit_message>
remove events by admin
</commit_message>
<xml_diff>
--- a/A2.docx
+++ b/A2.docx
@@ -1807,6 +1807,7 @@
             <w:r>
               <w:rPr>
                 <w:rFonts w:ascii="Times New Roman" w:hAnsi="Times New Roman" w:cs="Times New Roman"/>
+                <w:highlight w:val="red"/>
               </w:rPr>
               <w:t>US11</w:t>
             </w:r>
@@ -1885,6 +1886,7 @@
             <w:r>
               <w:rPr>
                 <w:rFonts w:ascii="Times New Roman" w:hAnsi="Times New Roman" w:cs="Times New Roman"/>
+                <w:highlight w:val="red"/>
               </w:rPr>
               <w:t>US12</w:t>
             </w:r>
@@ -2122,6 +2124,7 @@
             <w:r>
               <w:rPr>
                 <w:rFonts w:ascii="Times New Roman" w:hAnsi="Times New Roman" w:cs="Times New Roman"/>
+                <w:highlight w:val="red"/>
               </w:rPr>
               <w:t>US21</w:t>
             </w:r>
@@ -2326,12 +2329,14 @@
             <w:r>
               <w:rPr>
                 <w:rFonts w:ascii="Times New Roman" w:hAnsi="Times New Roman" w:cs="Times New Roman"/>
+                <w:highlight w:val="red"/>
               </w:rPr>
               <w:t>US2</w:t>
             </w:r>
             <w:r>
               <w:rPr>
                 <w:rFonts w:ascii="Times New Roman" w:hAnsi="Times New Roman" w:cs="Times New Roman"/>
+                <w:highlight w:val="red"/>
               </w:rPr>
               <w:t>3</w:t>
             </w:r>
@@ -2720,18 +2725,21 @@
             <w:r>
               <w:rPr>
                 <w:rFonts w:ascii="Times New Roman" w:hAnsi="Times New Roman" w:cs="Times New Roman"/>
+                <w:highlight w:val="red"/>
               </w:rPr>
               <w:t>US</w:t>
             </w:r>
             <w:r>
               <w:rPr>
                 <w:rFonts w:ascii="Times New Roman" w:hAnsi="Times New Roman" w:cs="Times New Roman"/>
+                <w:highlight w:val="red"/>
               </w:rPr>
               <w:t>2</w:t>
             </w:r>
             <w:r>
               <w:rPr>
                 <w:rFonts w:ascii="Times New Roman" w:hAnsi="Times New Roman" w:cs="Times New Roman"/>
+                <w:highlight w:val="red"/>
               </w:rPr>
               <w:t>7</w:t>
             </w:r>
@@ -2918,12 +2926,14 @@
             <w:r>
               <w:rPr>
                 <w:rFonts w:ascii="Times New Roman" w:hAnsi="Times New Roman" w:cs="Times New Roman"/>
+                <w:highlight w:val="red"/>
               </w:rPr>
               <w:t>US2</w:t>
             </w:r>
             <w:r>
               <w:rPr>
                 <w:rFonts w:ascii="Times New Roman" w:hAnsi="Times New Roman" w:cs="Times New Roman"/>
+                <w:highlight w:val="red"/>
               </w:rPr>
               <w:t>9</w:t>
             </w:r>
@@ -4236,12 +4246,14 @@
             <w:r>
               <w:rPr>
                 <w:rFonts w:ascii="Times New Roman" w:hAnsi="Times New Roman" w:cs="Times New Roman"/>
+                <w:highlight w:val="red"/>
               </w:rPr>
               <w:t>US5</w:t>
             </w:r>
             <w:r>
               <w:rPr>
                 <w:rFonts w:ascii="Times New Roman" w:hAnsi="Times New Roman" w:cs="Times New Roman"/>
+                <w:highlight w:val="red"/>
               </w:rPr>
               <w:t>1</w:t>
             </w:r>
@@ -4428,6 +4440,7 @@
             <w:r>
               <w:rPr>
                 <w:rFonts w:ascii="Times New Roman" w:hAnsi="Times New Roman" w:cs="Times New Roman"/>
+                <w:highlight w:val="red"/>
               </w:rPr>
               <w:t>US53</w:t>
             </w:r>
@@ -4813,18 +4826,21 @@
             <w:r>
               <w:rPr>
                 <w:rFonts w:ascii="Times New Roman" w:hAnsi="Times New Roman" w:cs="Times New Roman"/>
+                <w:highlight w:val="red"/>
               </w:rPr>
               <w:t>US</w:t>
             </w:r>
             <w:r>
               <w:rPr>
                 <w:rFonts w:ascii="Times New Roman" w:hAnsi="Times New Roman" w:cs="Times New Roman"/>
+                <w:highlight w:val="red"/>
               </w:rPr>
               <w:t>6</w:t>
             </w:r>
             <w:r>
               <w:rPr>
                 <w:rFonts w:ascii="Times New Roman" w:hAnsi="Times New Roman" w:cs="Times New Roman"/>
+                <w:highlight w:val="red"/>
               </w:rPr>
               <w:t>1</w:t>
             </w:r>
@@ -4941,21 +4957,26 @@
             <w:r>
               <w:rPr>
                 <w:rFonts w:ascii="Times New Roman" w:hAnsi="Times New Roman" w:cs="Times New Roman"/>
+                <w:highlight w:val="red"/>
               </w:rPr>
               <w:t>US</w:t>
             </w:r>
             <w:r>
               <w:rPr>
                 <w:rFonts w:ascii="Times New Roman" w:hAnsi="Times New Roman" w:cs="Times New Roman"/>
+                <w:highlight w:val="red"/>
               </w:rPr>
               <w:t>6</w:t>
             </w:r>
             <w:r>
               <w:rPr>
                 <w:rFonts w:ascii="Times New Roman" w:hAnsi="Times New Roman" w:cs="Times New Roman"/>
+                <w:highlight w:val="red"/>
               </w:rPr>
               <w:t>2</w:t>
             </w:r>
+            <w:bookmarkStart w:id="16" w:name="_GoBack"/>
+            <w:bookmarkEnd w:id="16"/>
           </w:p>
         </w:tc>
         <w:tc>
@@ -5226,8 +5247,8 @@
                 <w:b/>
               </w:rPr>
             </w:pPr>
-            <w:bookmarkStart w:id="16" w:name="OLE_LINK3"/>
-            <w:bookmarkStart w:id="17" w:name="OLE_LINK4"/>
+            <w:bookmarkStart w:id="17" w:name="OLE_LINK3"/>
+            <w:bookmarkStart w:id="18" w:name="OLE_LINK4"/>
             <w:r>
               <w:rPr>
                 <w:rFonts w:ascii="Times New Roman" w:hAnsi="Times New Roman" w:cs="Times New Roman"/>
@@ -5497,8 +5518,8 @@
         </w:tc>
       </w:tr>
     </w:tbl>
-    <w:bookmarkEnd w:id="16"/>
     <w:bookmarkEnd w:id="17"/>
+    <w:bookmarkEnd w:id="18"/>
     <w:p>
       <w:pPr>
         <w:rPr>
@@ -5553,8 +5574,8 @@
           <w:sz w:val="28"/>
         </w:rPr>
       </w:pPr>
-      <w:bookmarkStart w:id="18" w:name="OLE_LINK1"/>
-      <w:bookmarkStart w:id="19" w:name="OLE_LINK2"/>
+      <w:bookmarkStart w:id="19" w:name="OLE_LINK1"/>
+      <w:bookmarkStart w:id="20" w:name="OLE_LINK2"/>
       <w:r>
         <w:rPr>
           <w:rFonts w:ascii="Times New Roman" w:hAnsi="Times New Roman" w:cs="Times New Roman"/>
@@ -5582,8 +5603,8 @@
             <w:tcW w:w="1495" w:type="dxa"/>
             <w:vAlign w:val="center"/>
           </w:tcPr>
-          <w:bookmarkEnd w:id="18"/>
           <w:bookmarkEnd w:id="19"/>
+          <w:bookmarkEnd w:id="20"/>
           <w:p>
             <w:pPr>
               <w:rPr>
@@ -6365,10 +6386,10 @@
           <w:szCs w:val="18"/>
         </w:rPr>
       </w:pPr>
-      <w:bookmarkStart w:id="20" w:name="OLE_LINK5"/>
-      <w:bookmarkStart w:id="21" w:name="OLE_LINK6"/>
-      <w:bookmarkStart w:id="22" w:name="OLE_LINK14"/>
-      <w:bookmarkStart w:id="23" w:name="OLE_LINK15"/>
+      <w:bookmarkStart w:id="21" w:name="OLE_LINK5"/>
+      <w:bookmarkStart w:id="22" w:name="OLE_LINK6"/>
+      <w:bookmarkStart w:id="23" w:name="OLE_LINK14"/>
+      <w:bookmarkStart w:id="24" w:name="OLE_LINK15"/>
       <w:r>
         <w:rPr>
           <w:rFonts w:ascii="Times New Roman" w:hAnsi="Times New Roman" w:cs="Times New Roman"/>
@@ -6397,10 +6418,10 @@
         <w:t>: Requerimentos técnicos</w:t>
       </w:r>
     </w:p>
-    <w:bookmarkEnd w:id="20"/>
     <w:bookmarkEnd w:id="21"/>
     <w:bookmarkEnd w:id="22"/>
     <w:bookmarkEnd w:id="23"/>
+    <w:bookmarkEnd w:id="24"/>
     <w:p>
       <w:pPr>
         <w:rPr>
@@ -6621,8 +6642,6 @@
         </w:rPr>
         <w:t>Restrições</w:t>
       </w:r>
-      <w:bookmarkStart w:id="24" w:name="_GoBack"/>
-      <w:bookmarkEnd w:id="24"/>
     </w:p>
     <w:p>
       <w:pPr>
@@ -8332,7 +8351,7 @@
 </file>
 
 <file path=customXml/itemProps1.xml><?xml version="1.0" encoding="utf-8"?>
-<ds:datastoreItem xmlns:ds="http://schemas.openxmlformats.org/officeDocument/2006/customXml" ds:itemID="{296C361F-57E4-4AD6-AF08-BFF6C89866FA}">
+<ds:datastoreItem xmlns:ds="http://schemas.openxmlformats.org/officeDocument/2006/customXml" ds:itemID="{C9FC7515-61F7-4D09-B661-CBEA8A906880}">
   <ds:schemaRefs>
     <ds:schemaRef ds:uri="http://schemas.openxmlformats.org/officeDocument/2006/bibliography"/>
   </ds:schemaRefs>

</xml_diff>

<commit_message>
cancel participation in event, join event, participants, homepage with events
</commit_message>
<xml_diff>
--- a/A2.docx
+++ b/A2.docx
@@ -3954,7 +3954,15 @@
               <w:rPr>
                 <w:rFonts w:ascii="Times New Roman" w:hAnsi="Times New Roman" w:cs="Times New Roman"/>
               </w:rPr>
-              <w:t>Classificar eventos</w:t>
+              <w:t xml:space="preserve">Classificar </w:t>
+            </w:r>
+            <w:bookmarkStart w:id="10" w:name="_GoBack"/>
+            <w:bookmarkEnd w:id="10"/>
+            <w:r>
+              <w:rPr>
+                <w:rFonts w:ascii="Times New Roman" w:hAnsi="Times New Roman" w:cs="Times New Roman"/>
+              </w:rPr>
+              <w:t>eventos</w:t>
             </w:r>
           </w:p>
         </w:tc>
@@ -3988,18 +3996,18 @@
                 <w:rFonts w:ascii="Times New Roman" w:hAnsi="Times New Roman" w:cs="Times New Roman"/>
               </w:rPr>
             </w:pPr>
-            <w:bookmarkStart w:id="10" w:name="OLE_LINK11"/>
-            <w:bookmarkStart w:id="11" w:name="OLE_LINK12"/>
-            <w:bookmarkStart w:id="12" w:name="OLE_LINK13"/>
+            <w:bookmarkStart w:id="11" w:name="OLE_LINK11"/>
+            <w:bookmarkStart w:id="12" w:name="OLE_LINK12"/>
+            <w:bookmarkStart w:id="13" w:name="OLE_LINK13"/>
             <w:r>
               <w:rPr>
                 <w:rFonts w:ascii="Times New Roman" w:hAnsi="Times New Roman" w:cs="Times New Roman"/>
               </w:rPr>
               <w:t xml:space="preserve">Como participante, quero poder </w:t>
             </w:r>
-            <w:bookmarkEnd w:id="10"/>
             <w:bookmarkEnd w:id="11"/>
             <w:bookmarkEnd w:id="12"/>
+            <w:bookmarkEnd w:id="13"/>
             <w:r>
               <w:rPr>
                 <w:rFonts w:ascii="Times New Roman" w:hAnsi="Times New Roman" w:cs="Times New Roman"/>
@@ -4024,6 +4032,7 @@
             <w:r>
               <w:rPr>
                 <w:rFonts w:ascii="Times New Roman" w:hAnsi="Times New Roman" w:cs="Times New Roman"/>
+                <w:highlight w:val="red"/>
               </w:rPr>
               <w:t>US43</w:t>
             </w:r>
@@ -4121,8 +4130,8 @@
           <w:sz w:val="28"/>
         </w:rPr>
       </w:pPr>
-      <w:bookmarkStart w:id="13" w:name="OLE_LINK16"/>
-      <w:bookmarkStart w:id="14" w:name="OLE_LINK23"/>
+      <w:bookmarkStart w:id="14" w:name="OLE_LINK16"/>
+      <w:bookmarkStart w:id="15" w:name="OLE_LINK23"/>
       <w:r>
         <w:rPr>
           <w:rFonts w:ascii="Times New Roman" w:hAnsi="Times New Roman" w:cs="Times New Roman"/>
@@ -4692,8 +4701,8 @@
         </w:rPr>
         <w:t>proprietário</w:t>
       </w:r>
-      <w:bookmarkEnd w:id="13"/>
       <w:bookmarkEnd w:id="14"/>
+      <w:bookmarkEnd w:id="15"/>
     </w:p>
     <w:p>
       <w:pPr>
@@ -4913,14 +4922,14 @@
               </w:rPr>
               <w:t xml:space="preserve">Como </w:t>
             </w:r>
-            <w:bookmarkStart w:id="15" w:name="OLE_LINK24"/>
+            <w:bookmarkStart w:id="16" w:name="OLE_LINK24"/>
             <w:r>
               <w:rPr>
                 <w:rFonts w:ascii="Times New Roman" w:hAnsi="Times New Roman" w:cs="Times New Roman"/>
               </w:rPr>
               <w:t>administrador</w:t>
             </w:r>
-            <w:bookmarkEnd w:id="15"/>
+            <w:bookmarkEnd w:id="16"/>
             <w:r>
               <w:rPr>
                 <w:rFonts w:ascii="Times New Roman" w:hAnsi="Times New Roman" w:cs="Times New Roman"/>
@@ -4975,8 +4984,6 @@
               </w:rPr>
               <w:t>2</w:t>
             </w:r>
-            <w:bookmarkStart w:id="16" w:name="_GoBack"/>
-            <w:bookmarkEnd w:id="16"/>
           </w:p>
         </w:tc>
         <w:tc>
@@ -8351,7 +8358,7 @@
 </file>
 
 <file path=customXml/itemProps1.xml><?xml version="1.0" encoding="utf-8"?>
-<ds:datastoreItem xmlns:ds="http://schemas.openxmlformats.org/officeDocument/2006/customXml" ds:itemID="{C9FC7515-61F7-4D09-B661-CBEA8A906880}">
+<ds:datastoreItem xmlns:ds="http://schemas.openxmlformats.org/officeDocument/2006/customXml" ds:itemID="{AAD58F2F-B798-47FE-891D-8E78AA082336}">
   <ds:schemaRefs>
     <ds:schemaRef ds:uri="http://schemas.openxmlformats.org/officeDocument/2006/bibliography"/>
   </ds:schemaRefs>

</xml_diff>

<commit_message>
Major commit. Friendships, event invites, notifications
</commit_message>
<xml_diff>
--- a/A2.docx
+++ b/A2.docx
@@ -2215,6 +2215,7 @@
             <w:r>
               <w:rPr>
                 <w:rFonts w:ascii="Times New Roman" w:hAnsi="Times New Roman" w:cs="Times New Roman"/>
+                <w:highlight w:val="red"/>
               </w:rPr>
               <w:t>US22</w:t>
             </w:r>
@@ -2415,12 +2416,14 @@
             <w:r>
               <w:rPr>
                 <w:rFonts w:ascii="Times New Roman" w:hAnsi="Times New Roman" w:cs="Times New Roman"/>
+                <w:highlight w:val="red"/>
               </w:rPr>
               <w:t>US2</w:t>
             </w:r>
             <w:r>
               <w:rPr>
                 <w:rFonts w:ascii="Times New Roman" w:hAnsi="Times New Roman" w:cs="Times New Roman"/>
+                <w:highlight w:val="red"/>
               </w:rPr>
               <w:t>4</w:t>
             </w:r>
@@ -2523,12 +2526,14 @@
             <w:r>
               <w:rPr>
                 <w:rFonts w:ascii="Times New Roman" w:hAnsi="Times New Roman" w:cs="Times New Roman"/>
+                <w:highlight w:val="red"/>
               </w:rPr>
               <w:t>US2</w:t>
             </w:r>
             <w:r>
               <w:rPr>
                 <w:rFonts w:ascii="Times New Roman" w:hAnsi="Times New Roman" w:cs="Times New Roman"/>
+                <w:highlight w:val="red"/>
               </w:rPr>
               <w:t>5</w:t>
             </w:r>
@@ -2635,12 +2640,14 @@
             <w:r>
               <w:rPr>
                 <w:rFonts w:ascii="Times New Roman" w:hAnsi="Times New Roman" w:cs="Times New Roman"/>
+                <w:highlight w:val="red"/>
               </w:rPr>
               <w:t>US2</w:t>
             </w:r>
             <w:r>
               <w:rPr>
                 <w:rFonts w:ascii="Times New Roman" w:hAnsi="Times New Roman" w:cs="Times New Roman"/>
+                <w:highlight w:val="red"/>
               </w:rPr>
               <w:t>6</w:t>
             </w:r>
@@ -2818,6 +2825,7 @@
                 <w:rFonts w:ascii="Times New Roman" w:hAnsi="Times New Roman" w:cs="Times New Roman"/>
               </w:rPr>
             </w:pPr>
+            <w:bookmarkStart w:id="5" w:name="_GoBack"/>
             <w:r>
               <w:rPr>
                 <w:rFonts w:ascii="Times New Roman" w:hAnsi="Times New Roman" w:cs="Times New Roman"/>
@@ -2830,6 +2838,7 @@
               </w:rPr>
               <w:t>8</w:t>
             </w:r>
+            <w:bookmarkEnd w:id="5"/>
           </w:p>
         </w:tc>
         <w:tc>
@@ -3161,6 +3170,7 @@
             <w:r>
               <w:rPr>
                 <w:rFonts w:ascii="Times New Roman" w:hAnsi="Times New Roman" w:cs="Times New Roman"/>
+                <w:highlight w:val="red"/>
               </w:rPr>
               <w:t>US31</w:t>
             </w:r>
@@ -3389,9 +3399,9 @@
                 <w:rFonts w:ascii="Times New Roman" w:hAnsi="Times New Roman" w:cs="Times New Roman"/>
               </w:rPr>
             </w:pPr>
-            <w:bookmarkStart w:id="5" w:name="OLE_LINK17"/>
-            <w:bookmarkStart w:id="6" w:name="OLE_LINK18"/>
-            <w:bookmarkStart w:id="7" w:name="OLE_LINK19"/>
+            <w:bookmarkStart w:id="6" w:name="OLE_LINK17"/>
+            <w:bookmarkStart w:id="7" w:name="OLE_LINK18"/>
+            <w:bookmarkStart w:id="8" w:name="OLE_LINK19"/>
             <w:r>
               <w:rPr>
                 <w:rFonts w:ascii="Times New Roman" w:hAnsi="Times New Roman" w:cs="Times New Roman"/>
@@ -3404,9 +3414,9 @@
               </w:rPr>
               <w:t xml:space="preserve">, </w:t>
             </w:r>
-            <w:bookmarkEnd w:id="5"/>
             <w:bookmarkEnd w:id="6"/>
             <w:bookmarkEnd w:id="7"/>
+            <w:bookmarkEnd w:id="8"/>
             <w:r>
               <w:rPr>
                 <w:rFonts w:ascii="Times New Roman" w:hAnsi="Times New Roman" w:cs="Times New Roman"/>
@@ -3906,16 +3916,16 @@
               </w:rPr>
               <w:t xml:space="preserve">participante, quero poder responder a sondagens </w:t>
             </w:r>
-            <w:bookmarkStart w:id="8" w:name="OLE_LINK7"/>
-            <w:bookmarkStart w:id="9" w:name="OLE_LINK8"/>
+            <w:bookmarkStart w:id="9" w:name="OLE_LINK7"/>
+            <w:bookmarkStart w:id="10" w:name="OLE_LINK8"/>
             <w:r>
               <w:rPr>
                 <w:rFonts w:ascii="Times New Roman" w:hAnsi="Times New Roman" w:cs="Times New Roman"/>
               </w:rPr>
               <w:t>para partilhar a minha opinião.</w:t>
             </w:r>
-            <w:bookmarkEnd w:id="8"/>
             <w:bookmarkEnd w:id="9"/>
+            <w:bookmarkEnd w:id="10"/>
           </w:p>
         </w:tc>
       </w:tr>
@@ -3954,15 +3964,7 @@
               <w:rPr>
                 <w:rFonts w:ascii="Times New Roman" w:hAnsi="Times New Roman" w:cs="Times New Roman"/>
               </w:rPr>
-              <w:t xml:space="preserve">Classificar </w:t>
-            </w:r>
-            <w:bookmarkStart w:id="10" w:name="_GoBack"/>
-            <w:bookmarkEnd w:id="10"/>
-            <w:r>
-              <w:rPr>
-                <w:rFonts w:ascii="Times New Roman" w:hAnsi="Times New Roman" w:cs="Times New Roman"/>
-              </w:rPr>
-              <w:t>eventos</w:t>
+              <w:t>Classificar eventos</w:t>
             </w:r>
           </w:p>
         </w:tc>
@@ -8358,7 +8360,7 @@
 </file>
 
 <file path=customXml/itemProps1.xml><?xml version="1.0" encoding="utf-8"?>
-<ds:datastoreItem xmlns:ds="http://schemas.openxmlformats.org/officeDocument/2006/customXml" ds:itemID="{AAD58F2F-B798-47FE-891D-8E78AA082336}">
+<ds:datastoreItem xmlns:ds="http://schemas.openxmlformats.org/officeDocument/2006/customXml" ds:itemID="{057653BC-3865-4223-B1AC-EDB8AC97C9B6}">
   <ds:schemaRefs>
     <ds:schemaRef ds:uri="http://schemas.openxmlformats.org/officeDocument/2006/bibliography"/>
   </ds:schemaRefs>

</xml_diff>